<commit_message>
Added names in signature box in Synopsis
</commit_message>
<xml_diff>
--- a/PSWCL_MINIPROJECT_PHASE-I_SYNOPSIS.docx
+++ b/PSWCL_MINIPROJECT_PHASE-I_SYNOPSIS.docx
@@ -1233,6 +1233,12 @@
                 <w:sz w:val="24"/>
               </w:rPr>
             </w:pPr>
+            <w:r>
+              <w:rPr>
+                <w:sz w:val="24"/>
+              </w:rPr>
+              <w:t>Robin Roy</w:t>
+            </w:r>
           </w:p>
         </w:tc>
         <w:tc>
@@ -1277,19 +1283,11 @@
                 <w:sz w:val="24"/>
               </w:rPr>
             </w:pPr>
-            <w:proofErr w:type="spellStart"/>
             <w:r>
               <w:rPr>
                 <w:sz w:val="24"/>
               </w:rPr>
-              <w:t>Risav</w:t>
-            </w:r>
-            <w:proofErr w:type="spellEnd"/>
-            <w:r>
-              <w:rPr>
-                <w:sz w:val="24"/>
-              </w:rPr>
-              <w:t xml:space="preserve"> Nandi</w:t>
+              <w:t>Risav Nandi</w:t>
             </w:r>
           </w:p>
         </w:tc>
@@ -1323,6 +1321,12 @@
                 <w:sz w:val="24"/>
               </w:rPr>
             </w:pPr>
+            <w:r>
+              <w:rPr>
+                <w:sz w:val="24"/>
+              </w:rPr>
+              <w:t>Risav Nandi</w:t>
+            </w:r>
           </w:p>
         </w:tc>
         <w:tc>
@@ -1367,19 +1371,11 @@
                 <w:sz w:val="24"/>
               </w:rPr>
             </w:pPr>
-            <w:proofErr w:type="spellStart"/>
             <w:r>
               <w:rPr>
                 <w:sz w:val="24"/>
               </w:rPr>
-              <w:t>Sachin</w:t>
-            </w:r>
-            <w:proofErr w:type="spellEnd"/>
-            <w:r>
-              <w:rPr>
-                <w:sz w:val="24"/>
-              </w:rPr>
-              <w:t xml:space="preserve"> Vishwamitra</w:t>
+              <w:t>Sachin Vishwamitra</w:t>
             </w:r>
           </w:p>
         </w:tc>
@@ -1413,6 +1409,12 @@
                 <w:sz w:val="24"/>
               </w:rPr>
             </w:pPr>
+            <w:r>
+              <w:rPr>
+                <w:sz w:val="24"/>
+              </w:rPr>
+              <w:t>Sachin Vishwamitra</w:t>
+            </w:r>
           </w:p>
         </w:tc>
         <w:tc>

</xml_diff>